<commit_message>
change map_edit build, implement second map window, change aux docs
</commit_message>
<xml_diff>
--- a/Maintenance-Manual.docx
+++ b/Maintenance-Manual.docx
@@ -123,7 +123,7 @@
         <w:pStyle w:val="FirstParagraph"/>
       </w:pPr>
       <w:r>
-        <w:t xml:space="preserve">This document serves as a guide to the UHSGT dashboard back-end . This guide is not intended to teach how to use R but to describe the main components, files, directories, update methods, and deployment startegies regarding the application</w:t>
+        <w:t xml:space="preserve">This document serves as a guide to the UHSGT dashboard back-end . This guide is not intended to teach how to use R but to describe the main components, files, directories, update methods, and deployment strategies regarding the application</w:t>
       </w:r>
     </w:p>
     <w:p>
@@ -149,7 +149,7 @@
         <w:pStyle w:val="FirstParagraph"/>
       </w:pPr>
       <w:r>
-        <w:t xml:space="preserve">Please see the below image that details the dashboards files. The ensuing bulleted list describes the items and folders as seen in the image.</w:t>
+        <w:t xml:space="preserve">Please see the below image that details the dashboards files. The ensuing bullet list describes the items and folders as seen in the image.</w:t>
       </w:r>
     </w:p>
     <w:p>
@@ -266,7 +266,7 @@
         </w:numPr>
       </w:pPr>
       <w:r>
-        <w:t xml:space="preserve">If you are doing any maintenace on the application or redeploying the application you will need to make sure all of these libraries are installed on you machine and loaded for your session</w:t>
+        <w:t xml:space="preserve">If you are doing any maintenance on the application or redeploying the application you will need to make sure all of these libraries are installed on you machine and loaded for your session</w:t>
       </w:r>
     </w:p>
     <w:p>
@@ -290,7 +290,7 @@
         </w:numPr>
       </w:pPr>
       <w:r>
-        <w:t xml:space="preserve">It calls two files at the end of the script after intialising the environment – data_mapper.R and data_scripts.R</w:t>
+        <w:t xml:space="preserve">It calls two files at the end of the script after initializing the environment – data_mapper.R and data_scripts.R</w:t>
       </w:r>
     </w:p>
     <w:p>
@@ -494,7 +494,7 @@
         </w:numPr>
       </w:pPr>
       <w:r>
-        <w:t xml:space="preserve">Augementing this spreadsheet will create data new or edit exsiting data layers</w:t>
+        <w:t xml:space="preserve">Augmenting this spreadsheet will create data new or edit existing data layers</w:t>
       </w:r>
     </w:p>
     <w:p>
@@ -719,7 +719,7 @@
         </w:numPr>
       </w:pPr>
       <w:r>
-        <w:t xml:space="preserve">The .Rmd files are the editable manuals that create word documents when knited</w:t>
+        <w:t xml:space="preserve">The .Rmd files are the editable manuals that create word documents when knitted</w:t>
       </w:r>
     </w:p>
     <w:p>
@@ -907,7 +907,7 @@
         </w:numPr>
       </w:pPr>
       <w:r>
-        <w:t xml:space="preserve">Contains auxillary files</w:t>
+        <w:t xml:space="preserve">Contains auxiliary files</w:t>
       </w:r>
     </w:p>
     <w:p>
@@ -1056,7 +1056,7 @@
         </w:numPr>
       </w:pPr>
       <w:r>
-        <w:t xml:space="preserve">You will need an API key to run or perfrom any development of your own</w:t>
+        <w:t xml:space="preserve">You will need an API key to run or perform any development of your own</w:t>
       </w:r>
     </w:p>
     <w:p>
@@ -1121,7 +1121,7 @@
         </w:numPr>
       </w:pPr>
       <w:r>
-        <w:t xml:space="preserve">You will need an API key to run or perfrom any development of your own</w:t>
+        <w:t xml:space="preserve">You will need an API key to run or perform any development of your own</w:t>
       </w:r>
     </w:p>
     <w:p>
@@ -1516,7 +1516,7 @@
         </w:numPr>
       </w:pPr>
       <w:r>
-        <w:t xml:space="preserve">You will likely never have to perfrom the data processing process that queries data from this folder</w:t>
+        <w:t xml:space="preserve">You will likely never have to perform the data processing process that queries data from this folder</w:t>
       </w:r>
     </w:p>
     <w:p>
@@ -1559,9 +1559,9 @@
       <w:pPr>
         <w:pStyle w:val="Heading1"/>
       </w:pPr>
-      <w:bookmarkStart w:id="31" w:name="application-build-processe"/>
-      <w:r>
-        <w:t xml:space="preserve">Application Build Processe</w:t>
+      <w:bookmarkStart w:id="31" w:name="application-build-process"/>
+      <w:r>
+        <w:t xml:space="preserve">Application Build Process</w:t>
       </w:r>
       <w:bookmarkEnd w:id="31"/>
     </w:p>
@@ -1570,7 +1570,7 @@
         <w:pStyle w:val="FirstParagraph"/>
       </w:pPr>
       <w:r>
-        <w:t xml:space="preserve">Please see the below image that details the dashboards build process. This image provides a high-level overview of the overall process flow used to build the application, the sub-processes, and the connections between scriptes and data folders.</w:t>
+        <w:t xml:space="preserve">Please see the below image that details the dashboards build process. This image provides a high-level overview of the overall process flow used to build the application, the sub-processes, and the connections between scripts and data folders.</w:t>
       </w:r>
       <w:r>
         <w:t xml:space="preserve"> </w:t>
@@ -1622,9 +1622,9 @@
       <w:pPr>
         <w:pStyle w:val="Heading2"/>
       </w:pPr>
-      <w:bookmarkStart w:id="33" w:name="data_source_list.xlsx-descritpion"/>
-      <w:r>
-        <w:t xml:space="preserve">data_source_list.xlsx Descritpion</w:t>
+      <w:bookmarkStart w:id="33" w:name="data_source_list.xlsx-description"/>
+      <w:r>
+        <w:t xml:space="preserve">data_source_list.xlsx Description</w:t>
       </w:r>
       <w:bookmarkEnd w:id="33"/>
     </w:p>
@@ -1727,7 +1727,7 @@
         </w:numPr>
       </w:pPr>
       <w:r>
-        <w:t xml:space="preserve">An additional process has been included in this image to repersent potential future data layer addtions to the map</w:t>
+        <w:t xml:space="preserve">An additional process has been included in this image to represent potential future data layer additions to the map</w:t>
       </w:r>
     </w:p>
     <w:p>
@@ -1778,7 +1778,7 @@
         </w:numPr>
       </w:pPr>
       <w:r>
-        <w:t xml:space="preserve">data_source_list.xlsx is the major driver for many of the data processing processes and is queied by many of the scripts that both process the data and that build the application</w:t>
+        <w:t xml:space="preserve">data_source_list.xlsx is the major driver for many of the data processing processes and is queued by many of the scripts that both process the data and that build the application</w:t>
       </w:r>
     </w:p>
     <w:p>
@@ -1898,7 +1898,7 @@
         </w:numPr>
       </w:pPr>
       <w:r>
-        <w:t xml:space="preserve">boundary: tells the API at what geograogic level to obtain the data at</w:t>
+        <w:t xml:space="preserve">boundary: tells the API at what geographic level to obtain the data at</w:t>
       </w:r>
     </w:p>
     <w:p>
@@ -1934,7 +1934,7 @@
         </w:numPr>
       </w:pPr>
       <w:r>
-        <w:t xml:space="preserve">name: the category that the vairbale falls under</w:t>
+        <w:t xml:space="preserve">name: the category that the hairball falls under</w:t>
       </w:r>
     </w:p>
     <w:p>
@@ -1970,7 +1970,7 @@
         </w:numPr>
       </w:pPr>
       <w:r>
-        <w:t xml:space="preserve">notes: addtitional information that is associated with a particular layer</w:t>
+        <w:t xml:space="preserve">notes: additional information that is associated with a particular layer</w:t>
       </w:r>
     </w:p>
     <w:p>
@@ -2054,7 +2054,7 @@
         </w:numPr>
       </w:pPr>
       <w:r>
-        <w:t xml:space="preserve">The string needs to contain all the column names included in tha shapefile</w:t>
+        <w:t xml:space="preserve">The string needs to contain all the column names included in the shapefile</w:t>
       </w:r>
     </w:p>
     <w:p>
@@ -2152,7 +2152,7 @@
         </w:numPr>
       </w:pPr>
       <w:r>
-        <w:t xml:space="preserve">This spreadsheet is very similar to the tidycenus spreadsheet with some minor execpti</w:t>
+        <w:t xml:space="preserve">This spreadsheet is very similar to the tidycenus spreadsheet with some minor executive</w:t>
       </w:r>
     </w:p>
     <w:p>
@@ -2236,7 +2236,7 @@
         </w:numPr>
       </w:pPr>
       <w:r>
-        <w:t xml:space="preserve">name: the category that the vairbale falls under</w:t>
+        <w:t xml:space="preserve">name: the category that the variable falls under</w:t>
       </w:r>
     </w:p>
     <w:p>
@@ -2305,7 +2305,7 @@
         </w:numPr>
       </w:pPr>
       <w:r>
-        <w:t xml:space="preserve">The string needs to contain all the column names included in tha shapefile</w:t>
+        <w:t xml:space="preserve">The string needs to contain all the column names included in the shapefile</w:t>
       </w:r>
     </w:p>
     <w:p>
@@ -2439,7 +2439,7 @@
         </w:numPr>
       </w:pPr>
       <w:r>
-        <w:t xml:space="preserve">Each column is a unique attibute given a shape-file or a trigger for a process to be ran during the data processing or application building process</w:t>
+        <w:t xml:space="preserve">Each column is a unique attribute given a shape-file or a trigger for a process to be ran during the data processing or application building process</w:t>
       </w:r>
     </w:p>
     <w:p>
@@ -2475,7 +2475,7 @@
         </w:numPr>
       </w:pPr>
       <w:r>
-        <w:t xml:space="preserve">Indicates (Y) weather a shapefile should be initally processed (spatially filtered and unneeded columns removed)</w:t>
+        <w:t xml:space="preserve">Indicates (Y) weather a shapefile should be initially processed (spatially filtered and unneeded columns removed)</w:t>
       </w:r>
     </w:p>
     <w:p>
@@ -2523,7 +2523,7 @@
         </w:numPr>
       </w:pPr>
       <w:r>
-        <w:t xml:space="preserve">Only relevant if you are rerunning the developers processing worklfow</w:t>
+        <w:t xml:space="preserve">Only relevant if you are rerunning the developers processing workflow</w:t>
       </w:r>
     </w:p>
     <w:p>
@@ -2559,7 +2559,7 @@
         </w:numPr>
       </w:pPr>
       <w:r>
-        <w:t xml:space="preserve">These shape-files either will undergo manual (actually automated code written specificlaly for different shape-files) processing, be merged with other shaep-files, and/or not be processed at all</w:t>
+        <w:t xml:space="preserve">These shape-files either will undergo manual (actually automated code written specifically for different shape-files) processing, be merged with other shape-files, and/or not be processed at all</w:t>
       </w:r>
     </w:p>
     <w:p>
@@ -2667,7 +2667,7 @@
         </w:numPr>
       </w:pPr>
       <w:r>
-        <w:t xml:space="preserve">N/Y is a file that does not undergo inital processing but will be used in the application</w:t>
+        <w:t xml:space="preserve">N/Y is a file that does not undergo initial processing but will be used in the application</w:t>
       </w:r>
     </w:p>
     <w:p>
@@ -2832,7 +2832,7 @@
         </w:numPr>
       </w:pPr>
       <w:r>
-        <w:t xml:space="preserve">dl_date: depricated</w:t>
+        <w:t xml:space="preserve">dl_date: deprecated</w:t>
       </w:r>
     </w:p>
     <w:p>
@@ -2877,7 +2877,7 @@
         </w:numPr>
       </w:pPr>
       <w:r>
-        <w:t xml:space="preserve">The string needs to contain all the column names included in tha shape-file</w:t>
+        <w:t xml:space="preserve">The string needs to contain all the column names included in the shape-file</w:t>
       </w:r>
     </w:p>
     <w:p>
@@ -2964,7 +2964,7 @@
         </w:numPr>
       </w:pPr>
       <w:r>
-        <w:t xml:space="preserve">notes: addtitional information that is associated with a particular layer</w:t>
+        <w:t xml:space="preserve">notes: additional information that is associated with a particular layer</w:t>
       </w:r>
     </w:p>
     <w:p>
@@ -3056,7 +3056,7 @@
         <w:pStyle w:val="FirstParagraph"/>
       </w:pPr>
       <w:r>
-        <w:t xml:space="preserve">This is a breif overview of how data would be added to the map.</w:t>
+        <w:t xml:space="preserve">This is a brief overview of how data would be added to the map.</w:t>
       </w:r>
     </w:p>
     <w:p>
@@ -3144,7 +3144,7 @@
         <w:br/>
       </w:r>
       <w:r>
-        <w:t xml:space="preserve">Assumption - the data has the attibutes</w:t>
+        <w:t xml:space="preserve">Assumption - the data has the attributes</w:t>
       </w:r>
       <w:r>
         <w:t xml:space="preserve"> </w:t>
@@ -3278,7 +3278,7 @@
         <w:t xml:space="preserve"> </w:t>
       </w:r>
       <w:r>
-        <w:t xml:space="preserve">column since the data has been preocessed already</w:t>
+        <w:t xml:space="preserve">column since the data has been processed already</w:t>
       </w:r>
     </w:p>
     <w:p>
@@ -3428,7 +3428,7 @@
         <w:t xml:space="preserve"> </w:t>
       </w:r>
       <w:r>
-        <w:t xml:space="preserve">column becuase it’s folder and layer names are that</w:t>
+        <w:t xml:space="preserve">column because it’s folder and layer names are that</w:t>
       </w:r>
     </w:p>
     <w:p>
@@ -3449,7 +3449,7 @@
         <w:t xml:space="preserve">“</w:t>
       </w:r>
       <w:r>
-        <w:t xml:space="preserve">Transporation</w:t>
+        <w:t xml:space="preserve">Transpiration</w:t>
       </w:r>
       <w:r>
         <w:t xml:space="preserve">”</w:t>
@@ -3638,7 +3638,7 @@
         <w:t xml:space="preserve"> </w:t>
       </w:r>
       <w:r>
-        <w:t xml:space="preserve">indicating if have just been studied or if they are apart of exisiting infrastrucure</w:t>
+        <w:t xml:space="preserve">indicating if have just been studied or if they are apart of existing infrastructure</w:t>
       </w:r>
     </w:p>
     <w:p>
@@ -3650,7 +3650,7 @@
         </w:numPr>
       </w:pPr>
       <w:r>
-        <w:t xml:space="preserve">Input notes that provide ample infomation to the user regarding this layer</w:t>
+        <w:t xml:space="preserve">Input notes that provide ample information to the user regarding this layer</w:t>
       </w:r>
     </w:p>
     <w:p>
@@ -3722,7 +3722,7 @@
         <w:t xml:space="preserve"> </w:t>
       </w:r>
       <w:r>
-        <w:t xml:space="preserve">to check weather the map is included in the applicaiton objects</w:t>
+        <w:t xml:space="preserve">to check weather the map is included in the application objects</w:t>
       </w:r>
     </w:p>
     <w:p>
@@ -3907,7 +3907,7 @@
         <w:t xml:space="preserve"> </w:t>
       </w:r>
       <w:r>
-        <w:t xml:space="preserve">will always run which will define the environemnt and the call the</w:t>
+        <w:t xml:space="preserve">will always run which will define the environment and the call the</w:t>
       </w:r>
       <w:r>
         <w:t xml:space="preserve"> </w:t>
@@ -3974,7 +3974,7 @@
         <w:pStyle w:val="BodyText"/>
       </w:pPr>
       <w:r>
-        <w:t xml:space="preserve">After changes have been made to the application and it is stable, the application can be redeployed to the hosting service. Once the applciation is redployed, users will have access to the changes that were made since the last deployment. Before the application is deployed, the R environemnt needs to be cleaned - remove all variables that are in the environemnt and detach all packages that are currently loaded. To do this, close R and do not save any the environment or the .RData file, this ensures that no hidden dependcies are in the global environemnt the next time R is opened. Once closed, reopen R and run either the either the</w:t>
+        <w:t xml:space="preserve">After changes have been made to the application and it is stable, the application can be redeployed to the hosting service. Once the application is redeployed, users will have access to the changes that were made since the last deployment. Before the application is deployed, the R environment needs to be cleaned - remove all variables that are in the environment and detach all packages that are currently loaded. To do this, close R and do not save any the environment or the .RData file, this ensures that no hidden dependencies are in the global environment the next time R is opened. Once closed, reopen R and run either the either the</w:t>
       </w:r>
       <w:r>
         <w:t xml:space="preserve"> </w:t>
@@ -4104,7 +4104,7 @@
         <w:t xml:space="preserve"> </w:t>
       </w:r>
       <w:r>
-        <w:t xml:space="preserve">button on the navbar (seen in picture above). A pop-up window will appear, indicating which account the applicaiton will be pushed to, which project the application will be pushed to/update, and a list of items to publish. Only the items that are required to build the application need to be pushed, these items are as follows:</w:t>
+        <w:t xml:space="preserve">button on the navbar (seen in picture above). A pop-up window will appear, indicating which account the application will be pushed to, which project the application will be pushed to/update, and a list of items to publish. Only the items that are required to build the application need to be pushed, these items are as follows:</w:t>
       </w:r>
     </w:p>
     <w:p>
@@ -4176,7 +4176,7 @@
         </w:numPr>
       </w:pPr>
       <w:r>
-        <w:t xml:space="preserve">corrdior_buffer items</w:t>
+        <w:t xml:space="preserve">corridor_buffer items</w:t>
       </w:r>
     </w:p>
     <w:p>

</xml_diff>